<commit_message>
Finalize stuff for submission, too much to recount!
</commit_message>
<xml_diff>
--- a/Executive Summary.docx
+++ b/Executive Summary.docx
@@ -1,26 +1,39 @@
 
 <file path=word/document.xml><?xml version="1.0" encoding="utf-8"?>
-<w:document xmlns:wpc="http://schemas.microsoft.com/office/word/2010/wordprocessingCanvas" xmlns:cx="http://schemas.microsoft.com/office/drawing/2014/chartex" xmlns:cx1="http://schemas.microsoft.com/office/drawing/2015/9/8/chartex" xmlns:cx2="http://schemas.microsoft.com/office/drawing/2015/10/21/chartex" xmlns:cx3="http://schemas.microsoft.com/office/drawing/2016/5/9/chartex" xmlns:cx4="http://schemas.microsoft.com/office/drawing/2016/5/10/chartex" xmlns:cx5="http://schemas.microsoft.com/office/drawing/2016/5/11/chartex" xmlns:cx6="http://schemas.microsoft.com/office/drawing/2016/5/12/chartex" xmlns:cx7="http://schemas.microsoft.com/office/drawing/2016/5/13/chartex" xmlns:cx8="http://schemas.microsoft.com/office/drawing/2016/5/14/chartex" xmlns:mc="http://schemas.openxmlformats.org/markup-compatibility/2006" xmlns:aink="http://schemas.microsoft.com/office/drawing/2016/ink" xmlns:am3d="http://schemas.microsoft.com/office/drawing/2017/model3d" xmlns:o="urn:schemas-microsoft-com:office:office" xmlns:oel="http://schemas.microsoft.com/office/2019/extlst" xmlns:r="http://schemas.openxmlformats.org/officeDocument/2006/relationships" xmlns:m="http://schemas.openxmlformats.org/officeDocument/2006/math" xmlns:v="urn:schemas-microsoft-com:vml" xmlns:wp14="http://schemas.microsoft.com/office/word/2010/wordprocessingDrawing" xmlns:wp="http://schemas.openxmlformats.org/drawingml/2006/wordprocessingDrawing" xmlns:w10="urn:schemas-microsoft-com:office:word" xmlns:w="http://schemas.openxmlformats.org/wordprocessingml/2006/main" xmlns:w14="http://schemas.microsoft.com/office/word/2010/wordml" xmlns:w15="http://schemas.microsoft.com/office/word/2012/wordml" xmlns:w16cex="http://schemas.microsoft.com/office/word/2018/wordml/cex" xmlns:w16cid="http://schemas.microsoft.com/office/word/2016/wordml/cid" xmlns:w16="http://schemas.microsoft.com/office/word/2018/wordml" xmlns:w16sdtdh="http://schemas.microsoft.com/office/word/2020/wordml/sdtdatahash" xmlns:w16se="http://schemas.microsoft.com/office/word/2015/wordml/symex" xmlns:wpg="http://schemas.microsoft.com/office/word/2010/wordprocessingGroup" xmlns:wpi="http://schemas.microsoft.com/office/word/2010/wordprocessingInk" xmlns:wne="http://schemas.microsoft.com/office/word/2006/wordml" xmlns:wps="http://schemas.microsoft.com/office/word/2010/wordprocessingShape" mc:Ignorable="w14 w15 w16se w16cid w16 w16cex w16sdtdh wp14">
+<w:document xmlns:wpc="http://schemas.microsoft.com/office/word/2010/wordprocessingCanvas" xmlns:cx="http://schemas.microsoft.com/office/drawing/2014/chartex" xmlns:mc="http://schemas.openxmlformats.org/markup-compatibility/2006" xmlns:o="urn:schemas-microsoft-com:office:office" xmlns:r="http://schemas.openxmlformats.org/officeDocument/2006/relationships" xmlns:m="http://schemas.openxmlformats.org/officeDocument/2006/math" xmlns:v="urn:schemas-microsoft-com:vml" xmlns:wp14="http://schemas.microsoft.com/office/word/2010/wordprocessingDrawing" xmlns:wp="http://schemas.openxmlformats.org/drawingml/2006/wordprocessingDrawing" xmlns:w10="urn:schemas-microsoft-com:office:word" xmlns:w="http://schemas.openxmlformats.org/wordprocessingml/2006/main" xmlns:w14="http://schemas.microsoft.com/office/word/2010/wordml" xmlns:w15="http://schemas.microsoft.com/office/word/2012/wordml" xmlns:w16se="http://schemas.microsoft.com/office/word/2015/wordml/symex" xmlns:wpg="http://schemas.microsoft.com/office/word/2010/wordprocessingGroup" xmlns:wpi="http://schemas.microsoft.com/office/word/2010/wordprocessingInk" xmlns:wne="http://schemas.microsoft.com/office/word/2006/wordml" xmlns:wps="http://schemas.microsoft.com/office/word/2010/wordprocessingShape" mc:Ignorable="w14 w15 w16se wp14">
   <w:body>
     <w:p>
+      <w:pPr>
+        <w:pStyle w:val="Title"/>
+      </w:pPr>
+      <w:r>
+        <w:t>Combining Expert Consensus and AI to Reduce Fall Risk</w:t>
+      </w:r>
+    </w:p>
+    <w:p>
+      <w:pPr>
+        <w:pStyle w:val="Subtitle"/>
+      </w:pPr>
+      <w:r>
+        <w:t>A hybrid qualitative-analytic approach</w:t>
+      </w:r>
+    </w:p>
+    <w:p>
+      <w:pPr>
+        <w:pStyle w:val="Heading1"/>
+      </w:pPr>
       <w:r>
         <w:t>Introduction</w:t>
       </w:r>
+      <w:bookmarkStart w:id="0" w:name="_GoBack"/>
+      <w:bookmarkEnd w:id="0"/>
     </w:p>
     <w:p>
       <w:pPr>
         <w:ind w:firstLine="720"/>
       </w:pPr>
       <w:r>
-        <w:t xml:space="preserve">Falls are one of the leading causes of injury and mortality in elderly populations.  Among people </w:t>
-      </w:r>
-      <w:proofErr w:type="gramStart"/>
-      <w:r>
-        <w:t>age</w:t>
-      </w:r>
-      <w:proofErr w:type="gramEnd"/>
-      <w:r>
-        <w:t xml:space="preserve"> 75 and older, an estimated 1/3 of individuals will fall within a given year and 1/4 individuals will suffer serious injury in a fall.  Although there has been significant work in identifying risk factors for falls, there is a lack of approachable frameworks for primary prevention of falls.  The purpose of this project was to demonstrate the use of machine learning and natural language processing (NLP) to supplement qualitative coding and abstraction of medical record narratives and develop a risk reduction tool for primary prevention of falls.</w:t>
+        <w:t>Falls are one of the leading causes of injury and mortality in elderly populations.  Among people age 75 and older, an estimated 1/3 of individuals will fall within a given year and 1/4 individuals will suffer serious injury in a fall.  Although there has been significant work in identifying risk factors for falls, there is a lack of approachable frameworks for primary prevention of falls.  The purpose of this project was to demonstrate the use of machine learning and natural language processing (NLP) to supplement qualitative coding and abstraction of medical record narratives and develop a risk reduction tool for primary prevention of falls.</w:t>
       </w:r>
     </w:p>
     <w:p>
@@ -43,31 +56,7 @@
         <w:t xml:space="preserve">, </w:t>
       </w:r>
       <w:r>
-        <w:t xml:space="preserve">we </w:t>
-      </w:r>
-      <w:proofErr w:type="gramStart"/>
-      <w:r>
-        <w:t>are able to</w:t>
-      </w:r>
-      <w:proofErr w:type="gramEnd"/>
-      <w:r>
-        <w:t xml:space="preserve"> leverage subject matter expertise and human judgement. </w:t>
-      </w:r>
-      <w:proofErr w:type="gramStart"/>
-      <w:r>
-        <w:t>This grounds</w:t>
-      </w:r>
-      <w:proofErr w:type="gramEnd"/>
-      <w:r>
-        <w:t xml:space="preserve"> our results in clinical practice and ensures that we create a tool that is acceptable and interpretable to medical providers. However, qualitative methods are labor intensive and not suitable for research on datasets with thousands of records.  By applying NLP and random forest imputation, we </w:t>
-      </w:r>
-      <w:proofErr w:type="gramStart"/>
-      <w:r>
-        <w:t>are able to</w:t>
-      </w:r>
-      <w:proofErr w:type="gramEnd"/>
-      <w:r>
-        <w:t xml:space="preserve"> </w:t>
+        <w:t xml:space="preserve">we are able to leverage subject matter expertise and human judgement. This grounds our results in clinical practice and ensures that we create a tool that is acceptable and interpretable to medical providers. However, qualitative methods are labor intensive and not suitable for research on datasets with thousands of records.  By applying NLP and random forest imputation, we are able to </w:t>
       </w:r>
       <w:r>
         <w:t xml:space="preserve">extend qualitative research </w:t>
@@ -85,13 +74,8 @@
         </w:numPr>
       </w:pPr>
       <w:r>
-        <w:t xml:space="preserve">Use machine learning to extend human coding of qualitative research themes to novel </w:t>
-      </w:r>
-      <w:proofErr w:type="gramStart"/>
-      <w:r>
-        <w:t>data</w:t>
-      </w:r>
-      <w:proofErr w:type="gramEnd"/>
+        <w:t>Use machine learning to extend human coding of qualitative research themes to novel data</w:t>
+      </w:r>
     </w:p>
     <w:p>
       <w:pPr>
@@ -108,15 +92,28 @@
         <w:t>tool</w:t>
       </w:r>
       <w:r>
-        <w:t xml:space="preserve"> for falls for use in primary </w:t>
+        <w:t xml:space="preserve"> for falls for use in primary prevention</w:t>
+      </w:r>
+    </w:p>
+    <w:p/>
+    <w:p>
+      <w:pPr>
+        <w:pStyle w:val="Heading1"/>
+      </w:pPr>
+      <w:r>
+        <w:t>Methods</w:t>
+      </w:r>
+    </w:p>
+    <w:p>
+      <w:r>
+        <w:t>A panel of practicing physicians was convened to identify factors associated with severe fall risk in the elderly. The panel completed an initial interview, followed by a structured survey. The interview consisted of questions designed to elicit specific themes associated with more severe falls in the elderly. During the survey, panelists ranked 10 identified themes identified both in the interview and in associated literature</w:t>
       </w:r>
       <w:proofErr w:type="gramStart"/>
       <w:r>
-        <w:t>prevention</w:t>
+        <w:t>. .</w:t>
       </w:r>
       <w:proofErr w:type="gramEnd"/>
     </w:p>
-    <w:p/>
     <w:p>
       <w:pPr>
         <w:rPr>
@@ -129,27 +126,6 @@
           <w:b/>
           <w:bCs/>
         </w:rPr>
-        <w:t>Methods</w:t>
-      </w:r>
-    </w:p>
-    <w:p>
-      <w:r>
-        <w:t>&lt;Brian Part&gt;</w:t>
-      </w:r>
-    </w:p>
-    <w:p/>
-    <w:p>
-      <w:pPr>
-        <w:rPr>
-          <w:b/>
-          <w:bCs/>
-        </w:rPr>
-      </w:pPr>
-      <w:r>
-        <w:rPr>
-          <w:b/>
-          <w:bCs/>
-        </w:rPr>
         <w:t xml:space="preserve">Figure 1. </w:t>
       </w:r>
       <w:r>
@@ -161,6 +137,7 @@
         <w:rPr>
           <w:noProof/>
         </w:rPr>
+        <w:lastRenderedPageBreak/>
         <w:drawing>
           <wp:inline distT="0" distB="0" distL="0" distR="0" wp14:anchorId="58099328" wp14:editId="5069F53F">
             <wp:extent cx="5916083" cy="2626779"/>
@@ -221,7 +198,6 @@
           <w:i/>
           <w:iCs/>
         </w:rPr>
-        <w:lastRenderedPageBreak/>
         <w:t>Qualitative Coding</w:t>
       </w:r>
     </w:p>
@@ -271,15 +247,7 @@
         <w:t xml:space="preserve">To ensure </w:t>
       </w:r>
       <w:r>
-        <w:t xml:space="preserve">that </w:t>
-      </w:r>
-      <w:proofErr w:type="gramStart"/>
-      <w:r>
-        <w:t>a sufficient number of</w:t>
-      </w:r>
-      <w:proofErr w:type="gramEnd"/>
-      <w:r>
-        <w:t xml:space="preserve"> narratives were coded</w:t>
+        <w:t>that a sufficient number of narratives were coded</w:t>
       </w:r>
       <w:r>
         <w:t xml:space="preserve">, we evaluated the thematic saturation of our training sample using methods described in Guest et al, 2020.  Briefly, thematic saturation reflects the point where additional </w:t>
@@ -335,10 +303,18 @@
       </w:r>
       <w:proofErr w:type="spellEnd"/>
       <w:r>
-        <w:t xml:space="preserve"> text embeddings provided by the contest organizers.  Using R's </w:t>
+        <w:t xml:space="preserve"> text </w:t>
       </w:r>
       <w:proofErr w:type="spellStart"/>
       <w:r>
+        <w:t>embeddings</w:t>
+      </w:r>
+      <w:proofErr w:type="spellEnd"/>
+      <w:r>
+        <w:t xml:space="preserve"> provided by the contest organizers.  Using R's </w:t>
+      </w:r>
+      <w:proofErr w:type="spellStart"/>
+      <w:r>
         <w:t>missForest</w:t>
       </w:r>
       <w:proofErr w:type="spellEnd"/>
@@ -346,7 +322,15 @@
         <w:t xml:space="preserve"> package, we estimated the relationship between the embeddings and our indicator variables and then applied this to the uncoded narratives.  We used a model with 100 trees in each forest and 10 variables in each split.  </w:t>
       </w:r>
       <w:r>
-        <w:t xml:space="preserve">We used the first 100 embeddings from the </w:t>
+        <w:t xml:space="preserve">We used the first 100 </w:t>
+      </w:r>
+      <w:proofErr w:type="spellStart"/>
+      <w:r>
+        <w:t>embeddings</w:t>
+      </w:r>
+      <w:proofErr w:type="spellEnd"/>
+      <w:r>
+        <w:t xml:space="preserve"> from the </w:t>
       </w:r>
       <w:proofErr w:type="spellStart"/>
       <w:r>
@@ -390,11 +374,15 @@
         <w:t xml:space="preserve">We used a negative binomial model on our imputed dataset to estimate the relationship between our themes and risk of severe outcome (Admitted, Held for Observation, or Died).  We included all themes in a single model to identify the independent contribution of each. </w:t>
       </w:r>
       <w:r>
-        <w:t xml:space="preserve"> We included age and sex in the model as a </w:t>
+        <w:t xml:space="preserve"> We included age and sex </w:t>
+      </w:r>
+      <w:r>
+        <w:lastRenderedPageBreak/>
+        <w:t xml:space="preserve">in the model as </w:t>
       </w:r>
       <w:proofErr w:type="gramStart"/>
       <w:r>
-        <w:t>potential confounders</w:t>
+        <w:t>a potential confounders</w:t>
       </w:r>
       <w:proofErr w:type="gramEnd"/>
       <w:r>
@@ -446,15 +434,7 @@
         <w:t xml:space="preserve"> in</w:t>
       </w:r>
       <w:r>
-        <w:t xml:space="preserve"> Unfamiliar Activity", "Cognitive Impairment", "Dangerous Environment", and "Loss of Consciousness".  The coders identified 21, 8, 34,27, 6, 19, and 12 themes within the first 500 narratives, respectively.  An </w:t>
-      </w:r>
-      <w:proofErr w:type="gramStart"/>
-      <w:r>
-        <w:t>examples of themes</w:t>
-      </w:r>
-      <w:proofErr w:type="gramEnd"/>
-      <w:r>
-        <w:t xml:space="preserve"> </w:t>
+        <w:t xml:space="preserve"> Unfamiliar Activity", "Cognitive Impairment", "Dangerous Environment", and "Loss of Consciousness".  The coders identified 21, 8, 34,27, 6, 19, and 12 themes within the first 500 narratives, respectively.  An examples of themes </w:t>
       </w:r>
       <w:r>
         <w:t>e</w:t>
@@ -1120,7 +1100,6 @@
           <w:szCs w:val="20"/>
           <w:shd w:val="clear" w:color="auto" w:fill="FFFFFF"/>
         </w:rPr>
-        <w:lastRenderedPageBreak/>
         <w:t>Guest, G., Namey, E., &amp; Chen, M. (2020). A simple method to assess and report thematic saturation in qualitative research. </w:t>
       </w:r>
       <w:proofErr w:type="spellStart"/>
@@ -1199,7 +1178,7 @@
 </file>
 
 <file path=word/numbering.xml><?xml version="1.0" encoding="utf-8"?>
-<w:numbering xmlns:wpc="http://schemas.microsoft.com/office/word/2010/wordprocessingCanvas" xmlns:cx="http://schemas.microsoft.com/office/drawing/2014/chartex" xmlns:cx1="http://schemas.microsoft.com/office/drawing/2015/9/8/chartex" xmlns:cx2="http://schemas.microsoft.com/office/drawing/2015/10/21/chartex" xmlns:cx3="http://schemas.microsoft.com/office/drawing/2016/5/9/chartex" xmlns:cx4="http://schemas.microsoft.com/office/drawing/2016/5/10/chartex" xmlns:cx5="http://schemas.microsoft.com/office/drawing/2016/5/11/chartex" xmlns:cx6="http://schemas.microsoft.com/office/drawing/2016/5/12/chartex" xmlns:cx7="http://schemas.microsoft.com/office/drawing/2016/5/13/chartex" xmlns:cx8="http://schemas.microsoft.com/office/drawing/2016/5/14/chartex" xmlns:mc="http://schemas.openxmlformats.org/markup-compatibility/2006" xmlns:aink="http://schemas.microsoft.com/office/drawing/2016/ink" xmlns:am3d="http://schemas.microsoft.com/office/drawing/2017/model3d" xmlns:o="urn:schemas-microsoft-com:office:office" xmlns:oel="http://schemas.microsoft.com/office/2019/extlst" xmlns:r="http://schemas.openxmlformats.org/officeDocument/2006/relationships" xmlns:m="http://schemas.openxmlformats.org/officeDocument/2006/math" xmlns:v="urn:schemas-microsoft-com:vml" xmlns:wp14="http://schemas.microsoft.com/office/word/2010/wordprocessingDrawing" xmlns:wp="http://schemas.openxmlformats.org/drawingml/2006/wordprocessingDrawing" xmlns:w10="urn:schemas-microsoft-com:office:word" xmlns:w="http://schemas.openxmlformats.org/wordprocessingml/2006/main" xmlns:w14="http://schemas.microsoft.com/office/word/2010/wordml" xmlns:w15="http://schemas.microsoft.com/office/word/2012/wordml" xmlns:w16cex="http://schemas.microsoft.com/office/word/2018/wordml/cex" xmlns:w16cid="http://schemas.microsoft.com/office/word/2016/wordml/cid" xmlns:w16="http://schemas.microsoft.com/office/word/2018/wordml" xmlns:w16sdtdh="http://schemas.microsoft.com/office/word/2020/wordml/sdtdatahash" xmlns:w16se="http://schemas.microsoft.com/office/word/2015/wordml/symex" xmlns:wpg="http://schemas.microsoft.com/office/word/2010/wordprocessingGroup" xmlns:wpi="http://schemas.microsoft.com/office/word/2010/wordprocessingInk" xmlns:wne="http://schemas.microsoft.com/office/word/2006/wordml" xmlns:wps="http://schemas.microsoft.com/office/word/2010/wordprocessingShape" mc:Ignorable="w14 w15 w16se w16cid w16 w16cex w16sdtdh wp14">
+<w:numbering xmlns:wpc="http://schemas.microsoft.com/office/word/2010/wordprocessingCanvas" xmlns:cx="http://schemas.microsoft.com/office/drawing/2014/chartex" xmlns:mc="http://schemas.openxmlformats.org/markup-compatibility/2006" xmlns:o="urn:schemas-microsoft-com:office:office" xmlns:r="http://schemas.openxmlformats.org/officeDocument/2006/relationships" xmlns:m="http://schemas.openxmlformats.org/officeDocument/2006/math" xmlns:v="urn:schemas-microsoft-com:vml" xmlns:wp14="http://schemas.microsoft.com/office/word/2010/wordprocessingDrawing" xmlns:wp="http://schemas.openxmlformats.org/drawingml/2006/wordprocessingDrawing" xmlns:w10="urn:schemas-microsoft-com:office:word" xmlns:w="http://schemas.openxmlformats.org/wordprocessingml/2006/main" xmlns:w14="http://schemas.microsoft.com/office/word/2010/wordml" xmlns:w15="http://schemas.microsoft.com/office/word/2012/wordml" xmlns:w16se="http://schemas.microsoft.com/office/word/2015/wordml/symex" xmlns:wpg="http://schemas.microsoft.com/office/word/2010/wordprocessingGroup" xmlns:wpi="http://schemas.microsoft.com/office/word/2010/wordprocessingInk" xmlns:wne="http://schemas.microsoft.com/office/word/2006/wordml" xmlns:wps="http://schemas.microsoft.com/office/word/2010/wordprocessingShape" mc:Ignorable="w14 w15 w16se wp14">
   <w:abstractNum w:abstractNumId="0" w15:restartNumberingAfterBreak="0">
     <w:nsid w:val="26E84E7A"/>
     <w:multiLevelType w:val="hybridMultilevel"/>
@@ -1289,14 +1268,14 @@
       </w:pPr>
     </w:lvl>
   </w:abstractNum>
-  <w:num w:numId="1" w16cid:durableId="87434745">
+  <w:num w:numId="1">
     <w:abstractNumId w:val="0"/>
   </w:num>
 </w:numbering>
 </file>
 
 <file path=word/styles.xml><?xml version="1.0" encoding="utf-8"?>
-<w:styles xmlns:mc="http://schemas.openxmlformats.org/markup-compatibility/2006" xmlns:r="http://schemas.openxmlformats.org/officeDocument/2006/relationships" xmlns:w="http://schemas.openxmlformats.org/wordprocessingml/2006/main" xmlns:w14="http://schemas.microsoft.com/office/word/2010/wordml" xmlns:w15="http://schemas.microsoft.com/office/word/2012/wordml" xmlns:w16cex="http://schemas.microsoft.com/office/word/2018/wordml/cex" xmlns:w16cid="http://schemas.microsoft.com/office/word/2016/wordml/cid" xmlns:w16="http://schemas.microsoft.com/office/word/2018/wordml" xmlns:w16sdtdh="http://schemas.microsoft.com/office/word/2020/wordml/sdtdatahash" xmlns:w16se="http://schemas.microsoft.com/office/word/2015/wordml/symex" mc:Ignorable="w14 w15 w16se w16cid w16 w16cex w16sdtdh">
+<w:styles xmlns:mc="http://schemas.openxmlformats.org/markup-compatibility/2006" xmlns:r="http://schemas.openxmlformats.org/officeDocument/2006/relationships" xmlns:w="http://schemas.openxmlformats.org/wordprocessingml/2006/main" xmlns:w14="http://schemas.microsoft.com/office/word/2010/wordml" xmlns:w15="http://schemas.microsoft.com/office/word/2012/wordml" xmlns:w16se="http://schemas.microsoft.com/office/word/2015/wordml/symex" mc:Ignorable="w14 w15 w16se">
   <w:docDefaults>
     <w:rPrDefault>
       <w:rPr>
@@ -1314,7 +1293,7 @@
       </w:pPr>
     </w:pPrDefault>
   </w:docDefaults>
-  <w:latentStyles w:defLockedState="0" w:defUIPriority="99" w:defSemiHidden="0" w:defUnhideWhenUsed="0" w:defQFormat="0" w:count="376">
+  <w:latentStyles w:defLockedState="0" w:defUIPriority="99" w:defSemiHidden="0" w:defUnhideWhenUsed="0" w:defQFormat="0" w:count="371">
     <w:lsdException w:name="Normal" w:uiPriority="0" w:qFormat="1"/>
     <w:lsdException w:name="heading 1" w:uiPriority="9" w:qFormat="1"/>
     <w:lsdException w:name="heading 2" w:semiHidden="1" w:uiPriority="9" w:unhideWhenUsed="1" w:qFormat="1"/>
@@ -1686,19 +1665,36 @@
     <w:lsdException w:name="List Table 5 Dark Accent 6" w:uiPriority="50"/>
     <w:lsdException w:name="List Table 6 Colorful Accent 6" w:uiPriority="51"/>
     <w:lsdException w:name="List Table 7 Colorful Accent 6" w:uiPriority="52"/>
-    <w:lsdException w:name="Mention" w:semiHidden="1" w:unhideWhenUsed="1"/>
-    <w:lsdException w:name="Smart Hyperlink" w:semiHidden="1" w:unhideWhenUsed="1"/>
-    <w:lsdException w:name="Hashtag" w:semiHidden="1" w:unhideWhenUsed="1"/>
-    <w:lsdException w:name="Unresolved Mention" w:semiHidden="1" w:unhideWhenUsed="1"/>
-    <w:lsdException w:name="Smart Link" w:semiHidden="1" w:unhideWhenUsed="1"/>
   </w:latentStyles>
   <w:style w:type="paragraph" w:default="1" w:styleId="Normal">
     <w:name w:val="Normal"/>
     <w:qFormat/>
   </w:style>
+  <w:style w:type="paragraph" w:styleId="Heading1">
+    <w:name w:val="heading 1"/>
+    <w:basedOn w:val="Normal"/>
+    <w:next w:val="Normal"/>
+    <w:link w:val="Heading1Char"/>
+    <w:uiPriority w:val="9"/>
+    <w:qFormat/>
+    <w:rsid w:val="007E1A86"/>
+    <w:pPr>
+      <w:keepNext/>
+      <w:keepLines/>
+      <w:spacing w:before="240" w:after="0"/>
+      <w:outlineLvl w:val="0"/>
+    </w:pPr>
+    <w:rPr>
+      <w:rFonts w:asciiTheme="majorHAnsi" w:eastAsiaTheme="majorEastAsia" w:hAnsiTheme="majorHAnsi" w:cstheme="majorBidi"/>
+      <w:color w:val="2F5496" w:themeColor="accent1" w:themeShade="BF"/>
+      <w:sz w:val="32"/>
+      <w:szCs w:val="32"/>
+    </w:rPr>
+  </w:style>
   <w:style w:type="character" w:default="1" w:styleId="DefaultParagraphFont">
     <w:name w:val="Default Paragraph Font"/>
     <w:uiPriority w:val="1"/>
+    <w:semiHidden/>
     <w:unhideWhenUsed/>
   </w:style>
   <w:style w:type="table" w:default="1" w:styleId="TableNormal">
@@ -1762,6 +1758,84 @@
     <w:rPr>
       <w:color w:val="0000FF"/>
       <w:u w:val="single"/>
+    </w:rPr>
+  </w:style>
+  <w:style w:type="paragraph" w:styleId="Title">
+    <w:name w:val="Title"/>
+    <w:basedOn w:val="Normal"/>
+    <w:next w:val="Normal"/>
+    <w:link w:val="TitleChar"/>
+    <w:uiPriority w:val="10"/>
+    <w:qFormat/>
+    <w:rsid w:val="007E1A86"/>
+    <w:pPr>
+      <w:spacing w:after="0" w:line="240" w:lineRule="auto"/>
+      <w:contextualSpacing/>
+    </w:pPr>
+    <w:rPr>
+      <w:rFonts w:asciiTheme="majorHAnsi" w:eastAsiaTheme="majorEastAsia" w:hAnsiTheme="majorHAnsi" w:cstheme="majorBidi"/>
+      <w:spacing w:val="-10"/>
+      <w:kern w:val="28"/>
+      <w:sz w:val="56"/>
+      <w:szCs w:val="56"/>
+    </w:rPr>
+  </w:style>
+  <w:style w:type="character" w:customStyle="1" w:styleId="TitleChar">
+    <w:name w:val="Title Char"/>
+    <w:basedOn w:val="DefaultParagraphFont"/>
+    <w:link w:val="Title"/>
+    <w:uiPriority w:val="10"/>
+    <w:rsid w:val="007E1A86"/>
+    <w:rPr>
+      <w:rFonts w:asciiTheme="majorHAnsi" w:eastAsiaTheme="majorEastAsia" w:hAnsiTheme="majorHAnsi" w:cstheme="majorBidi"/>
+      <w:spacing w:val="-10"/>
+      <w:kern w:val="28"/>
+      <w:sz w:val="56"/>
+      <w:szCs w:val="56"/>
+    </w:rPr>
+  </w:style>
+  <w:style w:type="paragraph" w:styleId="Subtitle">
+    <w:name w:val="Subtitle"/>
+    <w:basedOn w:val="Normal"/>
+    <w:next w:val="Normal"/>
+    <w:link w:val="SubtitleChar"/>
+    <w:uiPriority w:val="11"/>
+    <w:qFormat/>
+    <w:rsid w:val="007E1A86"/>
+    <w:pPr>
+      <w:numPr>
+        <w:ilvl w:val="1"/>
+      </w:numPr>
+    </w:pPr>
+    <w:rPr>
+      <w:rFonts w:eastAsiaTheme="minorEastAsia"/>
+      <w:color w:val="5A5A5A" w:themeColor="text1" w:themeTint="A5"/>
+      <w:spacing w:val="15"/>
+    </w:rPr>
+  </w:style>
+  <w:style w:type="character" w:customStyle="1" w:styleId="SubtitleChar">
+    <w:name w:val="Subtitle Char"/>
+    <w:basedOn w:val="DefaultParagraphFont"/>
+    <w:link w:val="Subtitle"/>
+    <w:uiPriority w:val="11"/>
+    <w:rsid w:val="007E1A86"/>
+    <w:rPr>
+      <w:rFonts w:eastAsiaTheme="minorEastAsia"/>
+      <w:color w:val="5A5A5A" w:themeColor="text1" w:themeTint="A5"/>
+      <w:spacing w:val="15"/>
+    </w:rPr>
+  </w:style>
+  <w:style w:type="character" w:customStyle="1" w:styleId="Heading1Char">
+    <w:name w:val="Heading 1 Char"/>
+    <w:basedOn w:val="DefaultParagraphFont"/>
+    <w:link w:val="Heading1"/>
+    <w:uiPriority w:val="9"/>
+    <w:rsid w:val="007E1A86"/>
+    <w:rPr>
+      <w:rFonts w:asciiTheme="majorHAnsi" w:eastAsiaTheme="majorEastAsia" w:hAnsiTheme="majorHAnsi" w:cstheme="majorBidi"/>
+      <w:color w:val="2F5496" w:themeColor="accent1" w:themeShade="BF"/>
+      <w:sz w:val="32"/>
+      <w:szCs w:val="32"/>
     </w:rPr>
   </w:style>
 </w:styles>

</xml_diff>